<commit_message>
added toc, updated outputs
</commit_message>
<xml_diff>
--- a/chapter_2.docx
+++ b/chapter_2.docx
@@ -58,6 +58,32 @@
         <w:t xml:space="preserve">morphology</w:t>
       </w:r>
     </w:p>
+    <w:sdt>
+      <w:sdtPr>
+        <w:docPartObj>
+          <w:docPartGallery w:val="Table of Contents"/>
+          <w:docPartUnique/>
+        </w:docPartObj>
+      </w:sdtPr>
+      <w:sdtContent>
+        <w:p>
+          <w:pPr>
+            <w:pStyle w:val="TOCHeading"/>
+          </w:pPr>
+          <w:r>
+            <w:t xml:space="preserve">Table of Contents</w:t>
+          </w:r>
+        </w:p>
+        <w:p>
+          <w:r>
+            <w:fldChar w:fldCharType="begin" w:dirty="true"/>
+            <w:instrText xml:space="preserve">TOC \o "1-3" \h \z \u</w:instrText>
+            <w:fldChar w:fldCharType="separate"/>
+            <w:fldChar w:fldCharType="end"/>
+          </w:r>
+        </w:p>
+      </w:sdtContent>
+    </w:sdt>
     <w:p>
       <w:pPr>
         <w:pStyle w:val="Heading2"/>
@@ -248,7 +274,7 @@
         <w:t xml:space="preserve">Ecklonia maxima</w:t>
       </w:r>
       <w:r>
-        <w:t xml:space="preserve">, is distributed from LÃ¼deritz to Cape Agulhas</w:t>
+        <w:t xml:space="preserve">, is distributed from Lüderitz to Cape Agulhas</w:t>
       </w:r>
       <w:r>
         <w:t xml:space="preserve"> </w:t>
@@ -383,7 +409,7 @@
         <w:t xml:space="preserve"> </w:t>
       </w:r>
       <w:r>
-        <w:t xml:space="preserve">and it also occupies increasingly shallower subtidal regions. The northern populations also exhibit an increase in stipe hollowness, compared to the solid stipe morphs in the speciesâ€™ southern distributions</w:t>
+        <w:t xml:space="preserve">and it also occupies increasingly shallower subtidal regions. The northern populations also exhibit an increase in stipe hollowness, compared to the solid stipe morphs in the species’ southern distributions</w:t>
       </w:r>
       <w:r>
         <w:t xml:space="preserve"> </w:t>
@@ -538,7 +564,7 @@
         <w:pStyle w:val="FirstParagraph"/>
       </w:pPr>
       <w:r>
-        <w:t xml:space="preserve">Due to the Cape Peninsulaâ€™s temperate latitude, winter months bring an increased frequency of frontal depressions that originate from the Southern Ocean</w:t>
+        <w:t xml:space="preserve">Due to the Cape Peninsula’s temperate latitude, winter months bring an increased frequency of frontal depressions that originate from the Southern Ocean</w:t>
       </w:r>
       <w:r>
         <w:t xml:space="preserve"> </w:t>
@@ -1257,7 +1283,7 @@
         <w:t xml:space="preserve">Laminaria pallida</w:t>
       </w:r>
       <w:r>
-        <w:t xml:space="preserve">. Sites were also chosen to reflect locations that displayed variable wave and temperature regimes (Fig. 2-5), to allow us to robustly test our hypothesis of environmental drivers influencing kelp morphology. St. Helena Bay and Bettyâ€™s Bay constituted the north western and south eastern boundary sites respectively. These sites are roughly 300km apart, and lie within separate marine provinces, as outlined above. The Cape Peninsula provides an interesting topographical boundary that shelters the coast in False Bay. Sites were therefore chosen to represent an array of environments, from offshore reefs (Batsata Rock), to sheltered intertidal zones (Millerâ€™s Point). West of Cape Point, a number of sites were chosen to highlight the presence of upwelling (Oudekraal, Kommetjie), as well as kelps growing in protected bays (Hout Bay).</w:t>
+        <w:t xml:space="preserve">. Sites were also chosen to reflect locations that displayed variable wave and temperature regimes (Fig. 2-5), to allow us to robustly test our hypothesis of environmental drivers influencing kelp morphology. St. Helena Bay and Betty’s Bay constituted the north western and south eastern boundary sites respectively. These sites are roughly 300km apart, and lie within separate marine provinces, as outlined above. The Cape Peninsula provides an interesting topographical boundary that shelters the coast in False Bay. Sites were therefore chosen to represent an array of environments, from offshore reefs (Batsata Rock), to sheltered intertidal zones (Miller’s Point). West of Cape Point, a number of sites were chosen to highlight the presence of upwelling (Oudekraal, Kommetjie), as well as kelps growing in protected bays (Hout Bay).</w:t>
       </w:r>
     </w:p>
     <w:p>
@@ -1458,7 +1484,7 @@
         <w:t xml:space="preserve">)</w:t>
       </w:r>
       <w:r>
-        <w:t xml:space="preserve">. Hindcast data from WWIII span from 1994-2013 at a 3-hour resolution. The data are then used to model short â€“crested waves generated by the wind into the coastal environment, using Simulating Waves in the Nearshore</w:t>
+        <w:t xml:space="preserve">. Hindcast data from WWIII span from 1994-2013 at a 3-hour resolution. The data are then used to model short –crested waves generated by the wind into the coastal environment, using Simulating Waves in the Nearshore</w:t>
       </w:r>
       <w:r>
         <w:t xml:space="preserve"> </w:t>
@@ -1521,7 +1547,7 @@
         <w:t xml:space="preserve"> </w:t>
       </w:r>
       <w:r>
-        <w:t xml:space="preserve">percentile and maximum), as well as the interquartile range. These allow us to visually identify variations and differences in morphology, and to provide evidence that kelp morphologies vary around the coast.Pairwise correlations were plotted to compare the abiotic parameters and understand if wave and temperature parameters correlate with one another around the coast. Therefore fluctuations such as minimum, maximum, range and standard deviations were included as temperature parameters, and standard deviations were included as wave parameters. Median calculations were made for wind and wave direction, as issues arise when calculating mean and standard deviation for compass metrics. Redundancy Analyses (RDA) were performed to understand how kelp morphology is driven by environmental drivers. An RDA performs multiple linear regressions between explanatory and response variables. This allows the user to calculate the amount of variation in response variables explained for by explanatory variables. Therefore response variables are influenced by explanatory variables. Response variables were represented by morphology measurements, with wave and temperature variables selected as explanatory variables. Temperature and wave parameters were modelled separately, to fully understand and tease apart which abiotic variables most strongly explain kelp morphology variation. This was therefore performed for each species, equating to four RDAâ€™s in total.</w:t>
+        <w:t xml:space="preserve">percentile and maximum), as well as the interquartile range. These allow us to visually identify variations and differences in morphology, and to provide evidence that kelp morphologies vary around the coast.Pairwise correlations were plotted to compare the abiotic parameters and understand if wave and temperature parameters correlate with one another around the coast. Therefore fluctuations such as minimum, maximum, range and standard deviations were included as temperature parameters, and standard deviations were included as wave parameters. Median calculations were made for wind and wave direction, as issues arise when calculating mean and standard deviation for compass metrics. Redundancy Analyses (RDA) were performed to understand how kelp morphology is driven by environmental drivers. An RDA performs multiple linear regressions between explanatory and response variables. This allows the user to calculate the amount of variation in response variables explained for by explanatory variables. Therefore response variables are influenced by explanatory variables. Response variables were represented by morphology measurements, with wave and temperature variables selected as explanatory variables. Temperature and wave parameters were modelled separately, to fully understand and tease apart which abiotic variables most strongly explain kelp morphology variation. This was therefore performed for each species, equating to four RDA’s in total.</w:t>
       </w:r>
     </w:p>
     <w:p>
@@ -1561,7 +1587,7 @@
           <wp:inline>
             <wp:extent cx="5334000" cy="3556000"/>
             <wp:effectExtent b="0" l="0" r="0" t="0"/>
-            <wp:docPr descr="Morphometric site locations represented by various temperature parameters. Temperature parameters include minimum, maximum and mean temperatures (Â° Celsius). These site locations are coloured by the temperature statistic relative to the legends provided. Each temperature parameter is also divided into August (winter) and February (summer) as well as the annual mean." title="" id="1" name="Picture"/>
+            <wp:docPr descr="Morphometric site locations represented by various temperature parameters. Temperature parameters include minimum, maximum and mean temperatures (° Celsius). These site locations are coloured by the temperature statistic relative to the legends provided. Each temperature parameter is also divided into August (winter) and February (summer) as well as the annual mean." title="" id="1" name="Picture"/>
             <a:graphic>
               <a:graphicData uri="http://schemas.openxmlformats.org/drawingml/2006/picture">
                 <pic:pic>
@@ -1604,7 +1630,7 @@
         <w:pStyle w:val="ImageCaption"/>
       </w:pPr>
       <w:r>
-        <w:t xml:space="preserve">Morphometric site locations represented by various temperature parameters. Temperature parameters include minimum, maximum and mean temperatures (Â° Celsius). These site locations are coloured by the temperature statistic relative to the legends provided. Each temperature parameter is also divided into August (winter) and February (summer) as well as the annual mean.</w:t>
+        <w:t xml:space="preserve">Morphometric site locations represented by various temperature parameters. Temperature parameters include minimum, maximum and mean temperatures (° Celsius). These site locations are coloured by the temperature statistic relative to the legends provided. Each temperature parameter is also divided into August (winter) and February (summer) as well as the annual mean.</w:t>
       </w:r>
     </w:p>
     <w:p>
@@ -1627,7 +1653,7 @@
           <wp:inline>
             <wp:extent cx="5334000" cy="3556000"/>
             <wp:effectExtent b="0" l="0" r="0" t="0"/>
-            <wp:docPr descr="Morphometric site locations represented by various temperature parameters. Temperature parameters include minimum, maximum and mean temperatures (Â° Celsius). These site locations are coloured by the temperature statistic relative to the legends provided. Each temperature parameter is also divided into August (winter) and February (summer) as well as the annual mean." title="" id="1" name="Picture"/>
+            <wp:docPr descr="Morphometric site locations represented by various temperature parameters. Temperature parameters include minimum, maximum and mean temperatures (° Celsius). These site locations are coloured by the temperature statistic relative to the legends provided. Each temperature parameter is also divided into August (winter) and February (summer) as well as the annual mean." title="" id="1" name="Picture"/>
             <a:graphic>
               <a:graphicData uri="http://schemas.openxmlformats.org/drawingml/2006/picture">
                 <pic:pic>
@@ -1670,7 +1696,7 @@
         <w:pStyle w:val="ImageCaption"/>
       </w:pPr>
       <w:r>
-        <w:t xml:space="preserve">Morphometric site locations represented by various temperature parameters. Temperature parameters include minimum, maximum and mean temperatures (Â° Celsius). These site locations are coloured by the temperature statistic relative to the legends provided. Each temperature parameter is also divided into August (winter) and February (summer) as well as the annual mean.</w:t>
+        <w:t xml:space="preserve">Morphometric site locations represented by various temperature parameters. Temperature parameters include minimum, maximum and mean temperatures (° Celsius). These site locations are coloured by the temperature statistic relative to the legends provided. Each temperature parameter is also divided into August (winter) and February (summer) as well as the annual mean.</w:t>
       </w:r>
     </w:p>
     <w:p>
@@ -1702,7 +1728,7 @@
           <wp:inline>
             <wp:extent cx="5334000" cy="3556000"/>
             <wp:effectExtent b="0" l="0" r="0" t="0"/>
-            <wp:docPr descr="Morphometric site locations represented by various temperature parameters. Temperature parameters include minimum, maximum and mean temperatures (Â° Celsius). These site locations are coloured by the temperature statistic relative to the legends provided. Each temperature parameter is also divided into August (winter) and February (summer) as well as the annual mean." title="" id="1" name="Picture"/>
+            <wp:docPr descr="Morphometric site locations represented by various temperature parameters. Temperature parameters include minimum, maximum and mean temperatures (° Celsius). These site locations are coloured by the temperature statistic relative to the legends provided. Each temperature parameter is also divided into August (winter) and February (summer) as well as the annual mean." title="" id="1" name="Picture"/>
             <a:graphic>
               <a:graphicData uri="http://schemas.openxmlformats.org/drawingml/2006/picture">
                 <pic:pic>
@@ -1745,7 +1771,7 @@
         <w:pStyle w:val="ImageCaption"/>
       </w:pPr>
       <w:r>
-        <w:t xml:space="preserve">Morphometric site locations represented by various temperature parameters. Temperature parameters include minimum, maximum and mean temperatures (Â° Celsius). These site locations are coloured by the temperature statistic relative to the legends provided. Each temperature parameter is also divided into August (winter) and February (summer) as well as the annual mean.</w:t>
+        <w:t xml:space="preserve">Morphometric site locations represented by various temperature parameters. Temperature parameters include minimum, maximum and mean temperatures (° Celsius). These site locations are coloured by the temperature statistic relative to the legends provided. Each temperature parameter is also divided into August (winter) and February (summer) as well as the annual mean.</w:t>
       </w:r>
     </w:p>
     <w:p>
@@ -1777,7 +1803,7 @@
           <wp:inline>
             <wp:extent cx="5334000" cy="3556000"/>
             <wp:effectExtent b="0" l="0" r="0" t="0"/>
-            <wp:docPr descr="Morphometric site locations represented by various temperature parameters. Temperature parameters include minimum, maximum and mean temperatures (Â° Celsius). These site locations are coloured by the temperature statistic relative to the legends provided. Each temperature parameter is also divided into August (winter) and February (summer) as well as the annual mean." title="" id="1" name="Picture"/>
+            <wp:docPr descr="Morphometric site locations represented by various temperature parameters. Temperature parameters include minimum, maximum and mean temperatures (° Celsius). These site locations are coloured by the temperature statistic relative to the legends provided. Each temperature parameter is also divided into August (winter) and February (summer) as well as the annual mean." title="" id="1" name="Picture"/>
             <a:graphic>
               <a:graphicData uri="http://schemas.openxmlformats.org/drawingml/2006/picture">
                 <pic:pic>
@@ -1820,7 +1846,7 @@
         <w:pStyle w:val="ImageCaption"/>
       </w:pPr>
       <w:r>
-        <w:t xml:space="preserve">Morphometric site locations represented by various temperature parameters. Temperature parameters include minimum, maximum and mean temperatures (Â° Celsius). These site locations are coloured by the temperature statistic relative to the legends provided. Each temperature parameter is also divided into August (winter) and February (summer) as well as the annual mean.</w:t>
+        <w:t xml:space="preserve">Morphometric site locations represented by various temperature parameters. Temperature parameters include minimum, maximum and mean temperatures (° Celsius). These site locations are coloured by the temperature statistic relative to the legends provided. Each temperature parameter is also divided into August (winter) and February (summer) as well as the annual mean.</w:t>
       </w:r>
     </w:p>
     <w:p>
@@ -1861,7 +1887,7 @@
           <wp:inline>
             <wp:extent cx="5334000" cy="3556000"/>
             <wp:effectExtent b="0" l="0" r="0" t="0"/>
-            <wp:docPr descr="Morphometric site locations represented by various temperature parameters. Temperature parameters include temperature range as well as standard deviation (Â° Celsius). These site locations are coloured by the temperature statistic relative to the legends provided. Each temperature parameter is also divided into August (winter) and February (summer) as well as the annual mean." title="" id="1" name="Picture"/>
+            <wp:docPr descr="Morphometric site locations represented by various temperature parameters. Temperature parameters include temperature range as well as standard deviation (° Celsius). These site locations are coloured by the temperature statistic relative to the legends provided. Each temperature parameter is also divided into August (winter) and February (summer) as well as the annual mean." title="" id="1" name="Picture"/>
             <a:graphic>
               <a:graphicData uri="http://schemas.openxmlformats.org/drawingml/2006/picture">
                 <pic:pic>
@@ -1904,7 +1930,7 @@
         <w:pStyle w:val="ImageCaption"/>
       </w:pPr>
       <w:r>
-        <w:t xml:space="preserve">Morphometric site locations represented by various temperature parameters. Temperature parameters include temperature range as well as standard deviation (Â° Celsius). These site locations are coloured by the temperature statistic relative to the legends provided. Each temperature parameter is also divided into August (winter) and February (summer) as well as the annual mean.</w:t>
+        <w:t xml:space="preserve">Morphometric site locations represented by various temperature parameters. Temperature parameters include temperature range as well as standard deviation (° Celsius). These site locations are coloured by the temperature statistic relative to the legends provided. Each temperature parameter is also divided into August (winter) and February (summer) as well as the annual mean.</w:t>
       </w:r>
     </w:p>
     <w:p>
@@ -1934,7 +1960,7 @@
           <wp:inline>
             <wp:extent cx="5334000" cy="3556000"/>
             <wp:effectExtent b="0" l="0" r="0" t="0"/>
-            <wp:docPr descr="Wave parameters relative to each morphometric collection site around the Western Cape coast. These wave parameters include mean and standard deviation of wave direction (Â° True north), significant wave height (Meters) as well as wave period (Seconds). Sites are colour-coded by the parameter statistic provided by the legend. Each wave parameter is also divided into August (winter), February (summer) and annual means, to visualise seasonal differences." title="" id="1" name="Picture"/>
+            <wp:docPr descr="Wave parameters relative to each morphometric collection site around the Western Cape coast. These wave parameters include mean and standard deviation of wave direction (° True north), significant wave height (Meters) as well as wave period (Seconds). Sites are colour-coded by the parameter statistic provided by the legend. Each wave parameter is also divided into August (winter), February (summer) and annual means, to visualise seasonal differences." title="" id="1" name="Picture"/>
             <a:graphic>
               <a:graphicData uri="http://schemas.openxmlformats.org/drawingml/2006/picture">
                 <pic:pic>
@@ -1977,7 +2003,7 @@
         <w:pStyle w:val="ImageCaption"/>
       </w:pPr>
       <w:r>
-        <w:t xml:space="preserve">Wave parameters relative to each morphometric collection site around the Western Cape coast. These wave parameters include mean and standard deviation of wave direction (Â° True north), significant wave height (Meters) as well as wave period (Seconds). Sites are colour-coded by the parameter statistic provided by the legend. Each wave parameter is also divided into August (winter), February (summer) and annual means, to visualise seasonal differences.</w:t>
+        <w:t xml:space="preserve">Wave parameters relative to each morphometric collection site around the Western Cape coast. These wave parameters include mean and standard deviation of wave direction (° True north), significant wave height (Meters) as well as wave period (Seconds). Sites are colour-coded by the parameter statistic provided by the legend. Each wave parameter is also divided into August (winter), February (summer) and annual means, to visualise seasonal differences.</w:t>
       </w:r>
     </w:p>
     <w:p>
@@ -1989,7 +2015,7 @@
           <wp:inline>
             <wp:extent cx="5334000" cy="3556000"/>
             <wp:effectExtent b="0" l="0" r="0" t="0"/>
-            <wp:docPr descr="Wind parameters relative to each morphometric collection site around the Western Cape coast. These wind parameters include mean and standard deviation of wind direction (Â° True north) as well as wind speed (Meters/ second). Sites are colour-coded by the parameter statistic provided by the legend. Each wave parameter is also divided into August (winter), February (summer) and annual means, to visualise seasonal differences." title="" id="1" name="Picture"/>
+            <wp:docPr descr="Wind parameters relative to each morphometric collection site around the Western Cape coast. These wind parameters include mean and standard deviation of wind direction (° True north) as well as wind speed (Meters/ second). Sites are colour-coded by the parameter statistic provided by the legend. Each wave parameter is also divided into August (winter), February (summer) and annual means, to visualise seasonal differences." title="" id="1" name="Picture"/>
             <a:graphic>
               <a:graphicData uri="http://schemas.openxmlformats.org/drawingml/2006/picture">
                 <pic:pic>
@@ -2032,7 +2058,7 @@
         <w:pStyle w:val="ImageCaption"/>
       </w:pPr>
       <w:r>
-        <w:t xml:space="preserve">Wind parameters relative to each morphometric collection site around the Western Cape coast. These wind parameters include mean and standard deviation of wind direction (Â° True north) as well as wind speed (Meters/ second). Sites are colour-coded by the parameter statistic provided by the legend. Each wave parameter is also divided into August (winter), February (summer) and annual means, to visualise seasonal differences.</w:t>
+        <w:t xml:space="preserve">Wind parameters relative to each morphometric collection site around the Western Cape coast. These wind parameters include mean and standard deviation of wind direction (° True north) as well as wind speed (Meters/ second). Sites are colour-coded by the parameter statistic provided by the legend. Each wave parameter is also divided into August (winter), February (summer) and annual means, to visualise seasonal differences.</w:t>
       </w:r>
     </w:p>
     <w:p>
@@ -2063,7 +2089,7 @@
         <w:pStyle w:val="FirstParagraph"/>
       </w:pPr>
       <w:r>
-        <w:t xml:space="preserve">Lamina length for laminaria pallida showed no geographical pattern moving from west to east. Kommetjie, Olifantsbos and Batsata Rock showed great variability in lamina length, and both Buffels Bay and Bettyâ€™s Bay were visually different to Millerâ€™s Point and Roman Rock, when comparing summary data (Fig.6). Lamina thickness showed great variation across sites, with Baboon Rock, Millerâ€™s Point, A-Frame and Roman rock displaying large lamina thickness, significantly different to the rest of the sites. Lamina weight was observed to vary for Baboon Rock and Bettyâ€™s Bay. Neighbouring sites A-Frame and Roman Rock also showed visual difference when comparing boxplot summary statistics. An increase in the number of digits was observed as one moved from Cape Point north along the western side of False Bay. This ceased at Batstata Rock, which exhibited significantly less digits compared to the previous site, Bordjies reef North. Stipe diameter showed some geographical grouping, with west of Cape Point sites exhibiting larger stipe diameters compared to False Bay sites.</w:t>
+        <w:t xml:space="preserve">Lamina length for laminaria pallida showed no geographical pattern moving from west to east. Kommetjie, Olifantsbos and Batsata Rock showed great variability in lamina length, and both Buffels Bay and Betty’s Bay were visually different to Miller’s Point and Roman Rock, when comparing summary data (Fig.6). Lamina thickness showed great variation across sites, with Baboon Rock, Miller’s Point, A-Frame and Roman rock displaying large lamina thickness, significantly different to the rest of the sites. Lamina weight was observed to vary for Baboon Rock and Betty’s Bay. Neighbouring sites A-Frame and Roman Rock also showed visual difference when comparing boxplot summary statistics. An increase in the number of digits was observed as one moved from Cape Point north along the western side of False Bay. This ceased at Batstata Rock, which exhibited significantly less digits compared to the previous site, Bordjies reef North. Stipe diameter showed some geographical grouping, with west of Cape Point sites exhibiting larger stipe diameters compared to False Bay sites.</w:t>
       </w:r>
     </w:p>
     <w:p>
@@ -2071,7 +2097,7 @@
         <w:pStyle w:val="BodyText"/>
       </w:pPr>
       <w:r>
-        <w:t xml:space="preserve">Stipe diameter decreased as one rounded the point into False Bay, where a sudden, significant difference was seen between Bordjies reef North and Batsata Rock. Greater variation of stipe length was observed for sites outside of False Bay (Kommetjie, Olifantsbos and Bettyâ€™s Bay). Baboon Rock, Millerâ€™s Point, A-Frame and Roman Rock were again grouped together exhibiting the lowest stipe lengths, that were all significantly different to sites found west of Cape Point. Stipe mass displays similar patterns to stipe length, with larger stipe lengths west of Cape Point compared to within False Bay. The thallus mass of</w:t>
+        <w:t xml:space="preserve">Stipe diameter decreased as one rounded the point into False Bay, where a sudden, significant difference was seen between Bordjies reef North and Batsata Rock. Greater variation of stipe length was observed for sites outside of False Bay (Kommetjie, Olifantsbos and Betty’s Bay). Baboon Rock, Miller’s Point, A-Frame and Roman Rock were again grouped together exhibiting the lowest stipe lengths, that were all significantly different to sites found west of Cape Point. Stipe mass displays similar patterns to stipe length, with larger stipe lengths west of Cape Point compared to within False Bay. The thallus mass of</w:t>
       </w:r>
       <w:r>
         <w:t xml:space="preserve"> </w:t>
@@ -2086,7 +2112,7 @@
         <w:t xml:space="preserve"> </w:t>
       </w:r>
       <w:r>
-        <w:t xml:space="preserve">was observed to be greater for sites around Cape Point, with an observed difference between Batsata Rock and Bordjies reef North, similar to the number of digit patterns. Larger total lengths were observed around Cape Point and Bettyâ€™s Bay, with the smallest total lengths at sites that exhibited the greatest lamina thicknesses (Baboon Rock, Millerâ€™s Point, A-Frame and Roman Rock).</w:t>
+        <w:t xml:space="preserve">was observed to be greater for sites around Cape Point, with an observed difference between Batsata Rock and Bordjies reef North, similar to the number of digit patterns. Larger total lengths were observed around Cape Point and Betty’s Bay, with the smallest total lengths at sites that exhibited the greatest lamina thicknesses (Baboon Rock, Miller’s Point, A-Frame and Roman Rock).</w:t>
       </w:r>
     </w:p>
     <w:p>
@@ -2098,7 +2124,7 @@
           <wp:inline>
             <wp:extent cx="5334000" cy="3556000"/>
             <wp:effectExtent b="0" l="0" r="0" t="0"/>
-            <wp:docPr descr="Boxplots representing the different Laminaria pallida morphometrics measured around the Western Cape coastline, with the X-axis depicting the specific morphology measured, with units provided. Boxplots represent the minimum, 25th percentile, median and 75th percentile of the morphometrics measured. Interquartile range can be deduced as the different between the 75th and 25th percentiles, and dots represent outliers in the data. Sites are ordered sequentially on the Y-axis by location along the coast. The top site is Sea Point and is located at the north western boundary, and Bettyâ€™s Bay as the bottom site is located at the south eastern boundary, from our sample region." title="" id="1" name="Picture"/>
+            <wp:docPr descr="Boxplots representing the different Laminaria pallida morphometrics measured around the Western Cape coastline, with the X-axis depicting the specific morphology measured, with units provided. Boxplots represent the minimum, 25th percentile, median and 75th percentile of the morphometrics measured. Interquartile range can be deduced as the different between the 75th and 25th percentiles, and dots represent outliers in the data. Sites are ordered sequentially on the Y-axis by location along the coast. The top site is Sea Point and is located at the north western boundary, and Betty’s Bay as the bottom site is located at the south eastern boundary, from our sample region." title="" id="1" name="Picture"/>
             <a:graphic>
               <a:graphicData uri="http://schemas.openxmlformats.org/drawingml/2006/picture">
                 <pic:pic>
@@ -2204,7 +2230,7 @@
         <w:t xml:space="preserve"> </w:t>
       </w:r>
       <w:r>
-        <w:t xml:space="preserve">percentiles, and dots represent outliers in the data. Sites are ordered sequentially on the Y-axis by location along the coast. The top site is Sea Point and is located at the north western boundary, and Bettyâ€™s Bay as the bottom site is located at the south eastern boundary, from our sample region.</w:t>
+        <w:t xml:space="preserve">percentiles, and dots represent outliers in the data. Sites are ordered sequentially on the Y-axis by location along the coast. The top site is Sea Point and is located at the north western boundary, and Betty’s Bay as the bottom site is located at the south eastern boundary, from our sample region.</w:t>
       </w:r>
     </w:p>
     <w:p>
@@ -2240,7 +2266,7 @@
         <w:t xml:space="preserve"> </w:t>
       </w:r>
       <w:r>
-        <w:t xml:space="preserve">morphometrics, we see a gradual increase in value as one moves south from St. Helena Bay to Kommetjie and Soetwater (Fig. 7). Hout Bay, Kommetjie and Soetwater show similarities in their stipes lengths to Buffels Bay, Batsata Rock and Bettyâ€™s Bay, and are significantly different to west of Cape Point counterpart sites such as Oudekraal and Scarborough. A difference for the majority of the morphologies are seen between Soetwater and Scarborough, with significant differences for epiphyte length, frond length, frond mass, stipe length, stipe mass and total length. A separation along the same stretch of coast (west of Cape Point) for stipe mass shows that Hout Bay, Kommetjie and Soetwater are again significantly different to neighboring west side sites such as Oudekraal and Scarborough.</w:t>
+        <w:t xml:space="preserve">morphometrics, we see a gradual increase in value as one moves south from St. Helena Bay to Kommetjie and Soetwater (Fig. 7). Hout Bay, Kommetjie and Soetwater show similarities in their stipes lengths to Buffels Bay, Batsata Rock and Betty’s Bay, and are significantly different to west of Cape Point counterpart sites such as Oudekraal and Scarborough. A difference for the majority of the morphologies are seen between Soetwater and Scarborough, with significant differences for epiphyte length, frond length, frond mass, stipe length, stipe mass and total length. A separation along the same stretch of coast (west of Cape Point) for stipe mass shows that Hout Bay, Kommetjie and Soetwater are again significantly different to neighboring west side sites such as Oudekraal and Scarborough.</w:t>
       </w:r>
     </w:p>
     <w:p>
@@ -2252,7 +2278,7 @@
           <wp:inline>
             <wp:extent cx="5334000" cy="3556000"/>
             <wp:effectExtent b="0" l="0" r="0" t="0"/>
-            <wp:docPr descr="Boxplots representing the different Ecklonia maxima morphometrics measured around the Western Cape coastline, with the X-axis depicting the specific morphology measured, with units provided. Boxplots represent the minimum, 25th percentile, median and 75th percentile of the morphometrics measured. Interquartile range can be deduced as the different between the 75th and 25th percentiles, and dots represent outliers in the data. Sites are ordered sequentially on the Y-axis by location along the coast. The top site is St. Helena Bay and is located at the north western boundary, and Bettyâ€™s Bay as the bottom site is located at the south eastern boundary, from our sample region." title="" id="1" name="Picture"/>
+            <wp:docPr descr="Boxplots representing the different Ecklonia maxima morphometrics measured around the Western Cape coastline, with the X-axis depicting the specific morphology measured, with units provided. Boxplots represent the minimum, 25th percentile, median and 75th percentile of the morphometrics measured. Interquartile range can be deduced as the different between the 75th and 25th percentiles, and dots represent outliers in the data. Sites are ordered sequentially on the Y-axis by location along the coast. The top site is St. Helena Bay and is located at the north western boundary, and Betty’s Bay as the bottom site is located at the south eastern boundary, from our sample region." title="" id="1" name="Picture"/>
             <a:graphic>
               <a:graphicData uri="http://schemas.openxmlformats.org/drawingml/2006/picture">
                 <pic:pic>
@@ -2358,7 +2384,7 @@
         <w:t xml:space="preserve"> </w:t>
       </w:r>
       <w:r>
-        <w:t xml:space="preserve">percentiles, and dots represent outliers in the data. Sites are ordered sequentially on the Y-axis by location along the coast. The top site is St. Helena Bay and is located at the north western boundary, and Bettyâ€™s Bay as the bottom site is located at the south eastern boundary, from our sample region.</w:t>
+        <w:t xml:space="preserve">percentiles, and dots represent outliers in the data. Sites are ordered sequentially on the Y-axis by location along the coast. The top site is St. Helena Bay and is located at the north western boundary, and Betty’s Bay as the bottom site is located at the south eastern boundary, from our sample region.</w:t>
       </w:r>
     </w:p>
     <w:p>
@@ -2607,7 +2633,7 @@
         <w:t xml:space="preserve"> </w:t>
       </w:r>
       <w:r>
-        <w:t xml:space="preserve">were explained more by wave parameters (75%), than temperature parameters (66%), when separate RDAâ€™s were constructed (Fig. 11). The first two axes for wave parameters driving</w:t>
+        <w:t xml:space="preserve">were explained more by wave parameters (75%), than temperature parameters (66%), when separate RDA’s were constructed (Fig. 11). The first two axes for wave parameters driving</w:t>
       </w:r>
       <w:r>
         <w:t xml:space="preserve"> </w:t>
@@ -3369,7 +3395,7 @@
         <w:t xml:space="preserve">(Field et al. 1980b)</w:t>
       </w:r>
       <w:r>
-        <w:t xml:space="preserve">. This is supported by the decreased in temperature in summer (Fig. 2, 3), specifically along the west side of Cape Point. We however see a differentiation of median wind directions in summer, with the western coast of False Bay experiencing south easterly winds, compared to the west side of Cape Point experiencing south westerly winds. It is hypothesised that the topography and elevation along the Cape Peninsula channels, shields winds along the strip of land. This is however absent in winter, where strong northerly winds are experiences from St. Helena Bay to Bettyâ€™s Bay</w:t>
+        <w:t xml:space="preserve">. This is supported by the decreased in temperature in summer (Fig. 2, 3), specifically along the west side of Cape Point. We however see a differentiation of median wind directions in summer, with the western coast of False Bay experiencing south easterly winds, compared to the west side of Cape Point experiencing south westerly winds. It is hypothesised that the topography and elevation along the Cape Peninsula channels, shields winds along the strip of land. This is however absent in winter, where strong northerly winds are experiences from St. Helena Bay to Betty’s Bay</w:t>
       </w:r>
       <w:r>
         <w:t xml:space="preserve"> </w:t>
@@ -3449,7 +3475,7 @@
         <w:t xml:space="preserve"> </w:t>
       </w:r>
       <w:r>
-        <w:t xml:space="preserve">in increased wave period sites may be able to reduce the need for thick lamina for photosynthesis, as the increased wave period provide longer wave events, which decreases the diffusion boundary layer and allow easier nutrient uptake. Conversely we see that sites with reduced wave height and wave period, such as Baboon Rock, Millerâ€™s Point, A-Frame and Roman Rock displayed the greatest lamina thickness, with better photosynthetic ability, for</w:t>
+        <w:t xml:space="preserve">in increased wave period sites may be able to reduce the need for thick lamina for photosynthesis, as the increased wave period provide longer wave events, which decreases the diffusion boundary layer and allow easier nutrient uptake. Conversely we see that sites with reduced wave height and wave period, such as Baboon Rock, Miller’s Point, A-Frame and Roman Rock displayed the greatest lamina thickness, with better photosynthetic ability, for</w:t>
       </w:r>
       <w:r>
         <w:t xml:space="preserve"> </w:t>
@@ -3547,7 +3573,43 @@
         <w:pStyle w:val="BodyText"/>
       </w:pPr>
       <w:r>
-        <w:t xml:space="preserve">Lamina thickness showed positive correlation with annual SD wave period (Fig. 13). Although this variable may just negatively correlate with annual mean wave period, another reason may exist. The greatest variation of wave period and wave direction occurs in August along the western side of False Bay. Kelps at these sites may have developed thicker lamina, with a possible strategy of maximising photosynthesis at the expense of maybe being dislodged through rare increased wave energy events. The â€˜spreading outâ€™ of the lamina may also suggest a â€˜go with the flowâ€™ tactic, to reduce breaking by being less stiff</w:t>
+        <w:t xml:space="preserve">Lamina thickness showed positive correlation with annual SD wave period (Fig. 13). Although this variable may just negatively correlate with annual mean wave period, another reason may exist. The greatest variation of wave period and wave direction occurs in August along the western side of False Bay. Kelps at these sites may have developed thicker lamina, with a possible strategy of maximising photosynthesis at the expense of maybe being dislodged through rare increased wave energy events. The</w:t>
+      </w:r>
+      <w:r>
+        <w:t xml:space="preserve"> </w:t>
+      </w:r>
+      <w:r>
+        <w:t xml:space="preserve">‘</w:t>
+      </w:r>
+      <w:r>
+        <w:t xml:space="preserve">spreading out</w:t>
+      </w:r>
+      <w:r>
+        <w:t xml:space="preserve">’</w:t>
+      </w:r>
+      <w:r>
+        <w:t xml:space="preserve"> </w:t>
+      </w:r>
+      <w:r>
+        <w:t xml:space="preserve">of the lamina may also suggest a</w:t>
+      </w:r>
+      <w:r>
+        <w:t xml:space="preserve"> </w:t>
+      </w:r>
+      <w:r>
+        <w:t xml:space="preserve">‘</w:t>
+      </w:r>
+      <w:r>
+        <w:t xml:space="preserve">go with the flow</w:t>
+      </w:r>
+      <w:r>
+        <w:t xml:space="preserve">’</w:t>
+      </w:r>
+      <w:r>
+        <w:t xml:space="preserve"> </w:t>
+      </w:r>
+      <w:r>
+        <w:t xml:space="preserve">tactic, to reduce breaking by being less stiff</w:t>
       </w:r>
       <w:r>
         <w:t xml:space="preserve"> </w:t>
@@ -3859,7 +3921,7 @@
         <w:t xml:space="preserve">)</w:t>
       </w:r>
       <w:r>
-        <w:t xml:space="preserve">. We however see a lack of upwelling events for sites such as Bettyâ€™s Bay and Batsata Rock. These two sites display</w:t>
+        <w:t xml:space="preserve">. We however see a lack of upwelling events for sites such as Betty’s Bay and Batsata Rock. These two sites display</w:t>
       </w:r>
       <w:r>
         <w:t xml:space="preserve"> </w:t>
@@ -3874,7 +3936,7 @@
         <w:t xml:space="preserve"> </w:t>
       </w:r>
       <w:r>
-        <w:t xml:space="preserve">sporophytes with the largest total lengths (Fig. 7), as well as Bettyâ€™s Bay displaying the largest total length of</w:t>
+        <w:t xml:space="preserve">sporophytes with the largest total lengths (Fig. 7), as well as Betty’s Bay displaying the largest total length of</w:t>
       </w:r>
       <w:r>
         <w:t xml:space="preserve"> </w:t>
@@ -3904,7 +3966,7 @@
         <w:t xml:space="preserve"> </w:t>
       </w:r>
       <w:r>
-        <w:t xml:space="preserve">from Kommetjie, Hout Bay and Soetwater are similar to Batsata rock and Bettyâ€™s Bay, but differs to west side neighbours such as Oudekraal and Scarborough (Fig. 7). Oudekraal and Scarborough experience more variability in wave direction, however they are observed to experience smaller annual mean significant wave heights, when compared to Kommetjie, Hout Bay, Soetwater, as well as Batsata Rock and Bettyâ€™s Bay (Fig. 4).</w:t>
+        <w:t xml:space="preserve">from Kommetjie, Hout Bay and Soetwater are similar to Batsata rock and Betty’s Bay, but differs to west side neighbours such as Oudekraal and Scarborough (Fig. 7). Oudekraal and Scarborough experience more variability in wave direction, however they are observed to experience smaller annual mean significant wave heights, when compared to Kommetjie, Hout Bay, Soetwater, as well as Batsata Rock and Betty’s Bay (Fig. 4).</w:t>
       </w:r>
       <w:r>
         <w:t xml:space="preserve">Friedland and Denny (1995)</w:t>
@@ -3913,7 +3975,25 @@
         <w:t xml:space="preserve"> </w:t>
       </w:r>
       <w:r>
-        <w:t xml:space="preserve">found that longer kelps were able to reduce drag and tension as the sinusoidal displacement of most waves would not â€˜stretchâ€™ a kelp out long enough before falling. The ability to grow longer stipes would provide the kelp with a structure that could surpass most wave heights without the risk of dislodgement.</w:t>
+        <w:t xml:space="preserve">found that longer kelps were able to reduce drag and tension as the sinusoidal displacement of most waves would not</w:t>
+      </w:r>
+      <w:r>
+        <w:t xml:space="preserve"> </w:t>
+      </w:r>
+      <w:r>
+        <w:t xml:space="preserve">‘</w:t>
+      </w:r>
+      <w:r>
+        <w:t xml:space="preserve">stretch</w:t>
+      </w:r>
+      <w:r>
+        <w:t xml:space="preserve">’</w:t>
+      </w:r>
+      <w:r>
+        <w:t xml:space="preserve"> </w:t>
+      </w:r>
+      <w:r>
+        <w:t xml:space="preserve">a kelp out long enough before falling. The ability to grow longer stipes would provide the kelp with a structure that could surpass most wave heights without the risk of dislodgement.</w:t>
       </w:r>
     </w:p>
     <w:p>
@@ -4274,7 +4354,7 @@
     </w:lvl>
   </w:abstractNum>
   <w:abstractNum w:abstractNumId="990">
-    <w:nsid w:val="a4f52626"/>
+    <w:nsid w:val="d4a87f56"/>
     <w:multiLevelType w:val="multilevel"/>
     <w:lvl w:ilvl="0">
       <w:numFmt w:val="bullet"/>

</xml_diff>